<commit_message>
Document mockups.docx rectified sketch 5
</commit_message>
<xml_diff>
--- a/07-Other/MockUps/1. Mockups(V2).docx
+++ b/07-Other/MockUps/1. Mockups(V2).docx
@@ -2132,21 +2132,8 @@
           <w:szCs w:val="20"/>
           <w:lang w:val="en"/>
         </w:rPr>
-        <w:t xml:space="preserve">Note. Own elaboration by team 4 in </w:t>
-      </w:r>
-      <w:proofErr w:type="spellStart"/>
-      <w:r>
-        <w:rPr>
-          <w:rStyle w:val="y2iqfc"/>
-          <w:rFonts w:ascii="Arial" w:hAnsi="Arial" w:cs="Arial"/>
-          <w:color w:val="202124"/>
-          <w:sz w:val="20"/>
-          <w:szCs w:val="20"/>
-          <w:lang w:val="en"/>
-        </w:rPr>
-        <w:t>Lucidchart</w:t>
-      </w:r>
-      <w:proofErr w:type="spellEnd"/>
+        <w:t>Note. Own elaboration by team 4 in Lucidchart</w:t>
+      </w:r>
     </w:p>
     <w:p>
       <w:pPr>
@@ -2374,21 +2361,8 @@
           <w:szCs w:val="20"/>
           <w:lang w:val="en"/>
         </w:rPr>
-        <w:t xml:space="preserve">Note. Own elaboration by team 4 in </w:t>
-      </w:r>
-      <w:proofErr w:type="spellStart"/>
-      <w:r>
-        <w:rPr>
-          <w:rStyle w:val="y2iqfc"/>
-          <w:rFonts w:ascii="Arial" w:hAnsi="Arial" w:cs="Arial"/>
-          <w:color w:val="202124"/>
-          <w:sz w:val="20"/>
-          <w:szCs w:val="20"/>
-          <w:lang w:val="en"/>
-        </w:rPr>
-        <w:t>Lucidchart</w:t>
-      </w:r>
-      <w:proofErr w:type="spellEnd"/>
+        <w:t>Note. Own elaboration by team 4 in Lucidchart</w:t>
+      </w:r>
     </w:p>
     <w:p>
       <w:pPr>
@@ -2640,21 +2614,8 @@
           <w:szCs w:val="20"/>
           <w:lang w:val="en"/>
         </w:rPr>
-        <w:t xml:space="preserve">Note. Own elaboration by team 4 in </w:t>
-      </w:r>
-      <w:proofErr w:type="spellStart"/>
-      <w:r>
-        <w:rPr>
-          <w:rStyle w:val="y2iqfc"/>
-          <w:rFonts w:ascii="Arial" w:hAnsi="Arial" w:cs="Arial"/>
-          <w:color w:val="202124"/>
-          <w:sz w:val="20"/>
-          <w:szCs w:val="20"/>
-          <w:lang w:val="en"/>
-        </w:rPr>
-        <w:t>Lucidchart</w:t>
-      </w:r>
-      <w:proofErr w:type="spellEnd"/>
+        <w:t>Note. Own elaboration by team 4 in Lucidchart</w:t>
+      </w:r>
     </w:p>
     <w:p>
       <w:pPr>
@@ -2966,21 +2927,8 @@
           <w:szCs w:val="24"/>
           <w:lang w:val="en"/>
         </w:rPr>
-        <w:t xml:space="preserve">te. Own elaboration by team 4 in </w:t>
-      </w:r>
-      <w:proofErr w:type="spellStart"/>
-      <w:r>
-        <w:rPr>
-          <w:rStyle w:val="y2iqfc"/>
-          <w:rFonts w:ascii="Arial" w:hAnsi="Arial" w:cs="Arial"/>
-          <w:color w:val="202124"/>
-          <w:sz w:val="24"/>
-          <w:szCs w:val="24"/>
-          <w:lang w:val="en"/>
-        </w:rPr>
-        <w:t>Lucidchart</w:t>
-      </w:r>
-      <w:proofErr w:type="spellEnd"/>
+        <w:t>te. Own elaboration by team 4 in Lucidchart</w:t>
+      </w:r>
     </w:p>
     <w:p>
       <w:pPr>
@@ -3225,10 +3173,10 @@
           <w:lang w:val="en-US"/>
         </w:rPr>
         <w:drawing>
-          <wp:inline distT="0" distB="0" distL="0" distR="0" wp14:anchorId="6249D7BD" wp14:editId="239FB227">
-            <wp:extent cx="4511040" cy="5684520"/>
-            <wp:effectExtent l="0" t="0" r="3810" b="0"/>
-            <wp:docPr id="2" name="Imagen 2"/>
+          <wp:inline distT="0" distB="0" distL="0" distR="0" wp14:anchorId="2C5F1FBE" wp14:editId="16A0D8EB">
+            <wp:extent cx="4533900" cy="5722620"/>
+            <wp:effectExtent l="0" t="0" r="0" b="0"/>
+            <wp:docPr id="4" name="Imagen 4"/>
             <wp:cNvGraphicFramePr>
               <a:graphicFrameLocks xmlns:a="http://schemas.openxmlformats.org/drawingml/2006/main" noChangeAspect="1"/>
             </wp:cNvGraphicFramePr>
@@ -3257,7 +3205,7 @@
                   <pic:spPr bwMode="auto">
                     <a:xfrm>
                       <a:off x="0" y="0"/>
-                      <a:ext cx="4511040" cy="5684520"/>
+                      <a:ext cx="4533900" cy="5722620"/>
                     </a:xfrm>
                     <a:prstGeom prst="rect">
                       <a:avLst/>
@@ -3305,21 +3253,8 @@
           <w:szCs w:val="24"/>
           <w:lang w:val="en"/>
         </w:rPr>
-        <w:t xml:space="preserve">te. Own elaboration by team 4 in </w:t>
-      </w:r>
-      <w:proofErr w:type="spellStart"/>
-      <w:r>
-        <w:rPr>
-          <w:rStyle w:val="y2iqfc"/>
-          <w:rFonts w:ascii="Arial" w:hAnsi="Arial" w:cs="Arial"/>
-          <w:color w:val="202124"/>
-          <w:sz w:val="24"/>
-          <w:szCs w:val="24"/>
-          <w:lang w:val="en"/>
-        </w:rPr>
-        <w:t>Lucidchart</w:t>
-      </w:r>
-      <w:proofErr w:type="spellEnd"/>
+        <w:t>te. Own elaboration by team 4 in Lucidchart</w:t>
+      </w:r>
     </w:p>
     <w:p>
       <w:pPr>
@@ -3424,7 +3359,6 @@
           <w:szCs w:val="24"/>
           <w:lang w:val="en" w:eastAsia="es-EC"/>
         </w:rPr>
-        <w:lastRenderedPageBreak/>
         <w:t xml:space="preserve">Figure </w:t>
       </w:r>
       <w:r>
@@ -3632,21 +3566,8 @@
           <w:szCs w:val="24"/>
           <w:lang w:val="en"/>
         </w:rPr>
-        <w:t xml:space="preserve">te. Own elaboration by team 4 in </w:t>
-      </w:r>
-      <w:proofErr w:type="spellStart"/>
-      <w:r>
-        <w:rPr>
-          <w:rStyle w:val="y2iqfc"/>
-          <w:rFonts w:ascii="Arial" w:hAnsi="Arial" w:cs="Arial"/>
-          <w:color w:val="202124"/>
-          <w:sz w:val="24"/>
-          <w:szCs w:val="24"/>
-          <w:lang w:val="en"/>
-        </w:rPr>
-        <w:t>Lucidchart</w:t>
-      </w:r>
-      <w:proofErr w:type="spellEnd"/>
+        <w:t>te. Own elaboration by team 4 in Lucidchart</w:t>
+      </w:r>
     </w:p>
     <w:p>
       <w:pPr>
@@ -3742,7 +3663,6 @@
           <w:szCs w:val="24"/>
           <w:lang w:val="en" w:eastAsia="es-EC"/>
         </w:rPr>
-        <w:lastRenderedPageBreak/>
         <w:t xml:space="preserve">Figure </w:t>
       </w:r>
       <w:r>
@@ -3963,21 +3883,8 @@
           <w:szCs w:val="24"/>
           <w:lang w:val="en"/>
         </w:rPr>
-        <w:t xml:space="preserve">te. Own elaboration by team 4 in </w:t>
-      </w:r>
-      <w:proofErr w:type="spellStart"/>
-      <w:r>
-        <w:rPr>
-          <w:rStyle w:val="y2iqfc"/>
-          <w:rFonts w:ascii="Arial" w:hAnsi="Arial" w:cs="Arial"/>
-          <w:color w:val="202124"/>
-          <w:sz w:val="24"/>
-          <w:szCs w:val="24"/>
-          <w:lang w:val="en"/>
-        </w:rPr>
-        <w:t>Lucidchart</w:t>
-      </w:r>
-      <w:proofErr w:type="spellEnd"/>
+        <w:t>te. Own elaboration by team 4 in Lucidchart</w:t>
+      </w:r>
     </w:p>
     <w:p>
       <w:pPr>
@@ -4073,7 +3980,6 @@
           <w:szCs w:val="24"/>
           <w:lang w:val="en" w:eastAsia="es-EC"/>
         </w:rPr>
-        <w:lastRenderedPageBreak/>
         <w:t xml:space="preserve">Figure </w:t>
       </w:r>
       <w:r>
@@ -4294,21 +4200,8 @@
           <w:szCs w:val="24"/>
           <w:lang w:val="en"/>
         </w:rPr>
-        <w:t xml:space="preserve">te. Own elaboration by team 4 in </w:t>
-      </w:r>
-      <w:proofErr w:type="spellStart"/>
-      <w:r>
-        <w:rPr>
-          <w:rStyle w:val="y2iqfc"/>
-          <w:rFonts w:ascii="Arial" w:hAnsi="Arial" w:cs="Arial"/>
-          <w:color w:val="202124"/>
-          <w:sz w:val="24"/>
-          <w:szCs w:val="24"/>
-          <w:lang w:val="en"/>
-        </w:rPr>
-        <w:t>Lucidchart</w:t>
-      </w:r>
-      <w:proofErr w:type="spellEnd"/>
+        <w:t>te. Own elaboration by team 4 in Lucidchart</w:t>
+      </w:r>
     </w:p>
     <w:p>
       <w:pPr>
@@ -4408,7 +4301,6 @@
           <w:szCs w:val="24"/>
           <w:lang w:val="en" w:eastAsia="es-EC"/>
         </w:rPr>
-        <w:lastRenderedPageBreak/>
         <w:t xml:space="preserve">Figure </w:t>
       </w:r>
       <w:r>
@@ -4629,21 +4521,8 @@
           <w:szCs w:val="24"/>
           <w:lang w:val="en"/>
         </w:rPr>
-        <w:t xml:space="preserve">te. Own elaboration by team 4 in </w:t>
-      </w:r>
-      <w:proofErr w:type="spellStart"/>
-      <w:r>
-        <w:rPr>
-          <w:rStyle w:val="y2iqfc"/>
-          <w:rFonts w:ascii="Arial" w:hAnsi="Arial" w:cs="Arial"/>
-          <w:color w:val="202124"/>
-          <w:sz w:val="24"/>
-          <w:szCs w:val="24"/>
-          <w:lang w:val="en"/>
-        </w:rPr>
-        <w:t>Lucidchart</w:t>
-      </w:r>
-      <w:proofErr w:type="spellEnd"/>
+        <w:t>te. Own elaboration by team 4 in Lucidchart</w:t>
+      </w:r>
     </w:p>
     <w:p>
       <w:pPr>

</xml_diff>